<commit_message>
xpaths & binding updated for template file, changed input source link
</commit_message>
<xml_diff>
--- a/Report_gen/src/main/java/project/report_gen/document3.docx
+++ b/Report_gen/src/main/java/project/report_gen/document3.docx
@@ -35,10 +35,15 @@
         </w:sdtPr>
         <w:sdtContent>
           <w:r>
-            <w:t>J Bloggs</w:t>
+            <w:t xml:space="preserve">J </w:t>
+          </w:r>
+          <w:proofErr w:type="spellStart"/>
+          <w:r>
+            <w:t>Bloggs</w:t>
           </w:r>
         </w:sdtContent>
       </w:sdt>
+      <w:proofErr w:type="spellEnd"/>
     </w:p>
     <w:sectPr>
       <w:headerReference w:type="even" r:id="rId10"/>
@@ -724,6 +729,8 @@
   </w:compat>
   <w:rsids>
     <w:rsidRoot w:val="00D86911"/>
+    <w:rsid w:val="00181D09"/>
+    <w:rsid w:val="00305A1E"/>
     <w:rsid w:val="00713028"/>
     <w:rsid w:val="008D2062"/>
     <w:rsid w:val="00C33495"/>
@@ -1181,7 +1188,7 @@
     <w:basedOn w:val="DefaultParagraphFont"/>
     <w:uiPriority w:val="99"/>
     <w:semiHidden/>
-    <w:rsid w:val="00D86911"/>
+    <w:rsid w:val="00181D09"/>
     <w:rPr>
       <w:color w:val="808080"/>
     </w:rPr>
@@ -1492,10 +1499,6 @@
 </file>
 
 <file path=customXml/item1.xml><?xml version="1.0" encoding="utf-8"?>
-<conditions xmlns:xsd="http://www.w3.org/2001/XMLSchema" xmlns:xsi="http://www.w3.org/2001/XMLSchema-instance" xmlns="http://opendope.org/conditions"/>
-</file>
-
-<file path=customXml/item2.xml><?xml version="1.0" encoding="utf-8"?>
 <report>
   <date>2022-01-08</date>
   <customer>
@@ -1504,7 +1507,15 @@
 </report>
 </file>
 
+<file path=customXml/item2.xml><?xml version="1.0" encoding="utf-8"?>
+<conditions xmlns:xsd="http://www.w3.org/2001/XMLSchema" xmlns:xsi="http://www.w3.org/2001/XMLSchema-instance" xmlns="http://opendope.org/conditions"/>
+</file>
+
 <file path=customXml/item3.xml><?xml version="1.0" encoding="utf-8"?>
+<components xmlns:xsd="http://www.w3.org/2001/XMLSchema" xmlns:xsi="http://www.w3.org/2001/XMLSchema-instance" xmlns="http://opendope.org/components"/>
+</file>
+
+<file path=customXml/item4.xml><?xml version="1.0" encoding="utf-8"?>
 <xpaths xmlns:xsd="http://www.w3.org/2001/XMLSchema" xmlns:xsi="http://www.w3.org/2001/XMLSchema-instance" xmlns="http://opendope.org/xpaths">
   <xpath id="ab4sq">
     <dataBinding xpath="/report[1]/customer[1]/name[1]" storeItemID="{438CB068-A9A7-47F5-B184-BEDC58E7FB9A}"/>
@@ -1515,11 +1526,13 @@
 </xpaths>
 </file>
 
-<file path=customXml/item4.xml><?xml version="1.0" encoding="utf-8"?>
-<components xmlns:xsd="http://www.w3.org/2001/XMLSchema" xmlns:xsi="http://www.w3.org/2001/XMLSchema-instance" xmlns="http://opendope.org/components"/>
-</file>
-
 <file path=customXml/itemProps1.xml><?xml version="1.0" encoding="utf-8"?>
+<ds:datastoreItem xmlns:ds="http://schemas.openxmlformats.org/officeDocument/2006/customXml" ds:itemID="{438CB068-A9A7-47F5-B184-BEDC58E7FB9A}">
+  <ds:schemaRefs/>
+</ds:datastoreItem>
+</file>
+
+<file path=customXml/itemProps2.xml><?xml version="1.0" encoding="utf-8"?>
 <ds:datastoreItem xmlns:ds="http://schemas.openxmlformats.org/officeDocument/2006/customXml" ds:itemID="{D7D9BFE3-293F-4C20-9DDE-2380B371E4A4}">
   <ds:schemaRefs>
     <ds:schemaRef ds:uri="http://www.w3.org/2001/XMLSchema"/>
@@ -1528,26 +1541,20 @@
 </ds:datastoreItem>
 </file>
 
-<file path=customXml/itemProps2.xml><?xml version="1.0" encoding="utf-8"?>
-<ds:datastoreItem xmlns:ds="http://schemas.openxmlformats.org/officeDocument/2006/customXml" ds:itemID="{438CB068-A9A7-47F5-B184-BEDC58E7FB9A}">
-  <ds:schemaRefs/>
+<file path=customXml/itemProps3.xml><?xml version="1.0" encoding="utf-8"?>
+<ds:datastoreItem xmlns:ds="http://schemas.openxmlformats.org/officeDocument/2006/customXml" ds:itemID="{8D497024-6EDC-45CA-AA61-DCD59603CD4A}">
+  <ds:schemaRefs>
+    <ds:schemaRef ds:uri="http://www.w3.org/2001/XMLSchema"/>
+    <ds:schemaRef ds:uri="http://opendope.org/components"/>
+  </ds:schemaRefs>
 </ds:datastoreItem>
 </file>
 
-<file path=customXml/itemProps3.xml><?xml version="1.0" encoding="utf-8"?>
+<file path=customXml/itemProps4.xml><?xml version="1.0" encoding="utf-8"?>
 <ds:datastoreItem xmlns:ds="http://schemas.openxmlformats.org/officeDocument/2006/customXml" ds:itemID="{786638F8-911A-4428-B849-15E073EFC1AC}">
   <ds:schemaRefs>
     <ds:schemaRef ds:uri="http://www.w3.org/2001/XMLSchema"/>
     <ds:schemaRef ds:uri="http://opendope.org/xpaths"/>
   </ds:schemaRefs>
 </ds:datastoreItem>
-</file>
-
-<file path=customXml/itemProps4.xml><?xml version="1.0" encoding="utf-8"?>
-<ds:datastoreItem xmlns:ds="http://schemas.openxmlformats.org/officeDocument/2006/customXml" ds:itemID="{8D497024-6EDC-45CA-AA61-DCD59603CD4A}">
-  <ds:schemaRefs>
-    <ds:schemaRef ds:uri="http://www.w3.org/2001/XMLSchema"/>
-    <ds:schemaRef ds:uri="http://opendope.org/components"/>
-  </ds:schemaRefs>
-</ds:datastoreItem>
 </file>
</xml_diff>